<commit_message>
Updated publication section on home page and CV.
</commit_message>
<xml_diff>
--- a/assets/cv/CV.docx
+++ b/assets/cv/CV.docx
@@ -572,31 +572,35 @@
           <w:right w:val="nil"/>
           <w:between w:val="nil"/>
         </w:pBdr>
-        <w:jc w:val="both"/>
-        <w:rPr>
-          <w:rFonts w:ascii="Arial" w:eastAsia="Arial" w:hAnsi="Arial" w:cs="Arial"/>
-          <w:color w:val="00B050"/>
-          <w:szCs w:val="18"/>
-          <w:highlight w:val="white"/>
-        </w:rPr>
-      </w:pPr>
-      <w:r>
         <w:rPr>
           <w:rFonts w:ascii="Arial" w:eastAsia="Arial" w:hAnsi="Arial" w:cs="Arial"/>
           <w:color w:val="222222"/>
           <w:szCs w:val="18"/>
           <w:highlight w:val="white"/>
-        </w:rPr>
-        <w:t>Portone, T., Moser, Robert D. (</w:t>
-      </w:r>
+          <w:lang w:val="en-US"/>
+        </w:rPr>
+      </w:pPr>
       <w:r>
         <w:rPr>
           <w:rFonts w:ascii="Arial" w:eastAsia="Arial" w:hAnsi="Arial" w:cs="Arial"/>
           <w:color w:val="222222"/>
           <w:szCs w:val="18"/>
           <w:highlight w:val="white"/>
-        </w:rPr>
-        <w:t>Accepted</w:t>
+          <w:lang w:val="en-US"/>
+        </w:rPr>
+        <w:t xml:space="preserve">Portone, Teresa, and Robert D. Moser. “Bayesian Inference of an Uncertain Generalized Diffusion Operator.” </w:t>
+      </w:r>
+      <w:r>
+        <w:rPr>
+          <w:rFonts w:ascii="Arial" w:eastAsia="Arial" w:hAnsi="Arial" w:cs="Arial"/>
+          <w:i/>
+          <w:iCs/>
+          <w:color w:val="222222"/>
+          <w:szCs w:val="18"/>
+          <w:highlight w:val="white"/>
+          <w:lang w:val="en-US"/>
+        </w:rPr>
+        <w:t>SIAM/ASA Journal on Uncertainty Quantification</w:t>
       </w:r>
       <w:r>
         <w:rPr>
@@ -604,28 +608,32 @@
           <w:color w:val="222222"/>
           <w:szCs w:val="18"/>
           <w:highlight w:val="white"/>
-        </w:rPr>
-        <w:t xml:space="preserve">). Bayesian inference of an uncertain generalized diffusion operator. </w:t>
-      </w:r>
-      <w:r>
-        <w:rPr>
-          <w:rFonts w:ascii="Arial" w:eastAsia="Arial" w:hAnsi="Arial" w:cs="Arial"/>
-          <w:szCs w:val="18"/>
-          <w:highlight w:val="white"/>
-        </w:rPr>
-        <w:t xml:space="preserve">Preprint: </w:t>
+          <w:lang w:val="en-US"/>
+        </w:rPr>
+        <w:t xml:space="preserve">, February 7, 2022, 151–78. </w:t>
       </w:r>
       <w:hyperlink r:id="rId6" w:history="1">
         <w:r>
           <w:rPr>
             <w:rStyle w:val="Hyperlink"/>
             <w:rFonts w:ascii="Arial" w:eastAsia="Arial" w:hAnsi="Arial" w:cs="Arial"/>
-            <w:color w:val="00B050"/>
             <w:szCs w:val="18"/>
+            <w:highlight w:val="white"/>
+            <w:lang w:val="en-US"/>
           </w:rPr>
-          <w:t>https://arxiv.org/abs/2105.01807</w:t>
+          <w:t>https://doi.org/10.1137/21M141659X</w:t>
         </w:r>
       </w:hyperlink>
+      <w:r>
+        <w:rPr>
+          <w:rFonts w:ascii="Arial" w:eastAsia="Arial" w:hAnsi="Arial" w:cs="Arial"/>
+          <w:color w:val="222222"/>
+          <w:szCs w:val="18"/>
+          <w:highlight w:val="white"/>
+          <w:lang w:val="en-US"/>
+        </w:rPr>
+        <w:t>.</w:t>
+      </w:r>
     </w:p>
     <w:p>
       <w:pPr>
@@ -670,7 +678,43 @@
           <w:szCs w:val="18"/>
           <w:highlight w:val="white"/>
         </w:rPr>
-        <w:t xml:space="preserve">, J., Sanchez, J., &amp; Swiler, L. (2020). Bayesian model selection for metal yield models in high-velocity impact. </w:t>
+        <w:t xml:space="preserve">, J., Sanchez, J., &amp; Swiler, L. (2020). </w:t>
+      </w:r>
+      <w:r>
+        <w:rPr>
+          <w:rFonts w:ascii="Arial" w:eastAsia="Arial" w:hAnsi="Arial" w:cs="Arial"/>
+          <w:color w:val="222222"/>
+          <w:szCs w:val="18"/>
+          <w:highlight w:val="white"/>
+        </w:rPr>
+        <w:t>“</w:t>
+      </w:r>
+      <w:r>
+        <w:rPr>
+          <w:rFonts w:ascii="Arial" w:eastAsia="Arial" w:hAnsi="Arial" w:cs="Arial"/>
+          <w:color w:val="222222"/>
+          <w:szCs w:val="18"/>
+          <w:highlight w:val="white"/>
+        </w:rPr>
+        <w:t>Bayesian model selection for metal yield models in high-velocity impact.</w:t>
+      </w:r>
+      <w:r>
+        <w:rPr>
+          <w:rFonts w:ascii="Arial" w:eastAsia="Arial" w:hAnsi="Arial" w:cs="Arial"/>
+          <w:color w:val="222222"/>
+          <w:szCs w:val="18"/>
+          <w:highlight w:val="white"/>
+        </w:rPr>
+        <w:t>”</w:t>
+      </w:r>
+      <w:r>
+        <w:rPr>
+          <w:rFonts w:ascii="Arial" w:eastAsia="Arial" w:hAnsi="Arial" w:cs="Arial"/>
+          <w:color w:val="222222"/>
+          <w:szCs w:val="18"/>
+          <w:highlight w:val="white"/>
+        </w:rPr>
+        <w:t xml:space="preserve"> </w:t>
       </w:r>
       <w:r>
         <w:rPr>
@@ -744,7 +788,43 @@
           <w:szCs w:val="18"/>
           <w:highlight w:val="white"/>
         </w:rPr>
-        <w:t xml:space="preserve">Portone, T. (2019) Representing Model-Form Uncertainty from Missing Microstructural Information. </w:t>
+        <w:t xml:space="preserve">Portone, T. (2019) </w:t>
+      </w:r>
+      <w:r>
+        <w:rPr>
+          <w:rFonts w:ascii="Arial" w:eastAsia="Arial" w:hAnsi="Arial" w:cs="Arial"/>
+          <w:color w:val="222222"/>
+          <w:szCs w:val="18"/>
+          <w:highlight w:val="white"/>
+        </w:rPr>
+        <w:t>“</w:t>
+      </w:r>
+      <w:r>
+        <w:rPr>
+          <w:rFonts w:ascii="Arial" w:eastAsia="Arial" w:hAnsi="Arial" w:cs="Arial"/>
+          <w:color w:val="222222"/>
+          <w:szCs w:val="18"/>
+          <w:highlight w:val="white"/>
+        </w:rPr>
+        <w:t>Representing Model-Form Uncertainty from Missing Microstructural Information.</w:t>
+      </w:r>
+      <w:r>
+        <w:rPr>
+          <w:rFonts w:ascii="Arial" w:eastAsia="Arial" w:hAnsi="Arial" w:cs="Arial"/>
+          <w:color w:val="222222"/>
+          <w:szCs w:val="18"/>
+          <w:highlight w:val="white"/>
+        </w:rPr>
+        <w:t>”</w:t>
+      </w:r>
+      <w:r>
+        <w:rPr>
+          <w:rFonts w:ascii="Arial" w:eastAsia="Arial" w:hAnsi="Arial" w:cs="Arial"/>
+          <w:color w:val="222222"/>
+          <w:szCs w:val="18"/>
+          <w:highlight w:val="white"/>
+        </w:rPr>
+        <w:t xml:space="preserve"> </w:t>
       </w:r>
       <w:r>
         <w:rPr>

</xml_diff>